<commit_message>
I included the begining of the traceability and started to code the saveGame method
</commit_message>
<xml_diff>
--- a/docs/Pruebas Unitarias.docx
+++ b/docs/Pruebas Unitarias.docx
@@ -23,89 +23,61 @@
     <w:tbl>
       <w:tblPr>
         <w:tblStyle w:val="GridTable4"/>
-        <w:tblW w:w="0" w:type="auto"/>
-        <w:tblInd w:w="2035" w:type="dxa"/>
+        <w:tblW w:w="10440" w:type="dxa"/>
+        <w:tblInd w:w="-545" w:type="dxa"/>
         <w:tblLook w:val="04A0" w:firstRow="1" w:lastRow="0" w:firstColumn="1" w:lastColumn="0" w:noHBand="0" w:noVBand="1"/>
       </w:tblPr>
       <w:tblGrid>
-        <w:gridCol w:w="1749"/>
-        <w:gridCol w:w="1327"/>
-        <w:gridCol w:w="2200"/>
+        <w:gridCol w:w="2595"/>
+        <w:gridCol w:w="1969"/>
+        <w:gridCol w:w="5876"/>
       </w:tblGrid>
       <w:tr>
         <w:trPr>
           <w:cnfStyle w:val="100000000000" w:firstRow="1" w:lastRow="0" w:firstColumn="0" w:lastColumn="0" w:oddVBand="0" w:evenVBand="0" w:oddHBand="0" w:evenHBand="0" w:firstRowFirstColumn="0" w:firstRowLastColumn="0" w:lastRowFirstColumn="0" w:lastRowLastColumn="0"/>
-          <w:trHeight w:val="288"/>
+          <w:trHeight w:val="292"/>
         </w:trPr>
         <w:tc>
           <w:tcPr>
             <w:cnfStyle w:val="001000000000" w:firstRow="0" w:lastRow="0" w:firstColumn="1" w:lastColumn="0" w:oddVBand="0" w:evenVBand="0" w:oddHBand="0" w:evenHBand="0" w:firstRowFirstColumn="0" w:firstRowLastColumn="0" w:lastRowFirstColumn="0" w:lastRowLastColumn="0"/>
-            <w:tcW w:w="1749" w:type="dxa"/>
+            <w:tcW w:w="2595" w:type="dxa"/>
             <w:noWrap/>
             <w:hideMark/>
           </w:tcPr>
           <w:p>
-            <w:pPr>
-              <w:jc w:val="center"/>
-              <w:rPr>
-                <w:b w:val="0"/>
-                <w:sz w:val="24"/>
-                <w:lang w:val="en-US"/>
-              </w:rPr>
-            </w:pPr>
-            <w:r>
-              <w:rPr>
-                <w:b w:val="0"/>
-                <w:sz w:val="24"/>
-              </w:rPr>
+            <w:bookmarkStart w:id="0" w:name="_GoBack"/>
+            <w:bookmarkEnd w:id="0"/>
+            <w:r>
               <w:t xml:space="preserve">Nombre </w:t>
             </w:r>
           </w:p>
         </w:tc>
         <w:tc>
           <w:tcPr>
-            <w:tcW w:w="1327" w:type="dxa"/>
+            <w:tcW w:w="1969" w:type="dxa"/>
             <w:noWrap/>
             <w:hideMark/>
           </w:tcPr>
           <w:p>
             <w:pPr>
-              <w:jc w:val="center"/>
               <w:cnfStyle w:val="100000000000" w:firstRow="1" w:lastRow="0" w:firstColumn="0" w:lastColumn="0" w:oddVBand="0" w:evenVBand="0" w:oddHBand="0" w:evenHBand="0" w:firstRowFirstColumn="0" w:firstRowLastColumn="0" w:lastRowFirstColumn="0" w:lastRowLastColumn="0"/>
-              <w:rPr>
-                <w:b w:val="0"/>
-                <w:sz w:val="24"/>
-              </w:rPr>
-            </w:pPr>
-            <w:r>
-              <w:rPr>
-                <w:b w:val="0"/>
-                <w:sz w:val="24"/>
-              </w:rPr>
+            </w:pPr>
+            <w:r>
               <w:t xml:space="preserve">Clase </w:t>
             </w:r>
           </w:p>
         </w:tc>
         <w:tc>
           <w:tcPr>
-            <w:tcW w:w="2200" w:type="dxa"/>
+            <w:tcW w:w="5876" w:type="dxa"/>
             <w:noWrap/>
             <w:hideMark/>
           </w:tcPr>
           <w:p>
             <w:pPr>
-              <w:jc w:val="center"/>
               <w:cnfStyle w:val="100000000000" w:firstRow="1" w:lastRow="0" w:firstColumn="0" w:lastColumn="0" w:oddVBand="0" w:evenVBand="0" w:oddHBand="0" w:evenHBand="0" w:firstRowFirstColumn="0" w:firstRowLastColumn="0" w:lastRowFirstColumn="0" w:lastRowLastColumn="0"/>
-              <w:rPr>
-                <w:b w:val="0"/>
-                <w:sz w:val="24"/>
-              </w:rPr>
-            </w:pPr>
-            <w:r>
-              <w:rPr>
-                <w:b w:val="0"/>
-                <w:sz w:val="24"/>
-              </w:rPr>
+            </w:pPr>
+            <w:r>
               <w:t>Escenario</w:t>
             </w:r>
           </w:p>
@@ -114,74 +86,49 @@
       <w:tr>
         <w:trPr>
           <w:cnfStyle w:val="000000100000" w:firstRow="0" w:lastRow="0" w:firstColumn="0" w:lastColumn="0" w:oddVBand="0" w:evenVBand="0" w:oddHBand="1" w:evenHBand="0" w:firstRowFirstColumn="0" w:firstRowLastColumn="0" w:lastRowFirstColumn="0" w:lastRowLastColumn="0"/>
-          <w:trHeight w:val="288"/>
+          <w:trHeight w:val="292"/>
         </w:trPr>
         <w:tc>
           <w:tcPr>
             <w:cnfStyle w:val="001000000000" w:firstRow="0" w:lastRow="0" w:firstColumn="1" w:lastColumn="0" w:oddVBand="0" w:evenVBand="0" w:oddHBand="0" w:evenHBand="0" w:firstRowFirstColumn="0" w:firstRowLastColumn="0" w:lastRowFirstColumn="0" w:lastRowLastColumn="0"/>
-            <w:tcW w:w="1749" w:type="dxa"/>
+            <w:tcW w:w="2595" w:type="dxa"/>
             <w:noWrap/>
             <w:hideMark/>
           </w:tcPr>
           <w:p>
-            <w:pPr>
-              <w:jc w:val="center"/>
-              <w:rPr>
-                <w:b w:val="0"/>
-                <w:sz w:val="24"/>
-              </w:rPr>
-            </w:pPr>
-            <w:r>
-              <w:rPr>
-                <w:b w:val="0"/>
-                <w:sz w:val="24"/>
-              </w:rPr>
+            <w:r>
               <w:t>setupEscenary1</w:t>
             </w:r>
           </w:p>
         </w:tc>
         <w:tc>
           <w:tcPr>
-            <w:tcW w:w="1327" w:type="dxa"/>
+            <w:tcW w:w="1969" w:type="dxa"/>
             <w:noWrap/>
             <w:hideMark/>
           </w:tcPr>
           <w:p>
             <w:pPr>
-              <w:jc w:val="center"/>
               <w:cnfStyle w:val="000000100000" w:firstRow="0" w:lastRow="0" w:firstColumn="0" w:lastColumn="0" w:oddVBand="0" w:evenVBand="0" w:oddHBand="1" w:evenHBand="0" w:firstRowFirstColumn="0" w:firstRowLastColumn="0" w:lastRowFirstColumn="0" w:lastRowLastColumn="0"/>
-              <w:rPr>
-                <w:sz w:val="24"/>
-              </w:rPr>
             </w:pPr>
             <w:proofErr w:type="spellStart"/>
             <w:r>
-              <w:rPr>
-                <w:sz w:val="24"/>
-              </w:rPr>
-              <w:t>MagicSTest</w:t>
+              <w:t>PacManTest</w:t>
             </w:r>
             <w:proofErr w:type="spellEnd"/>
           </w:p>
         </w:tc>
         <w:tc>
           <w:tcPr>
-            <w:tcW w:w="2200" w:type="dxa"/>
+            <w:tcW w:w="5876" w:type="dxa"/>
             <w:noWrap/>
             <w:hideMark/>
           </w:tcPr>
           <w:p>
             <w:pPr>
-              <w:jc w:val="center"/>
               <w:cnfStyle w:val="000000100000" w:firstRow="0" w:lastRow="0" w:firstColumn="0" w:lastColumn="0" w:oddVBand="0" w:evenVBand="0" w:oddHBand="1" w:evenHBand="0" w:firstRowFirstColumn="0" w:firstRowLastColumn="0" w:lastRowFirstColumn="0" w:lastRowLastColumn="0"/>
-              <w:rPr>
-                <w:sz w:val="24"/>
-              </w:rPr>
-            </w:pPr>
-            <w:r>
-              <w:rPr>
-                <w:sz w:val="24"/>
-              </w:rPr>
+            </w:pPr>
+            <w:r>
               <w:t xml:space="preserve">Vacío </w:t>
             </w:r>
           </w:p>
@@ -189,103 +136,82 @@
       </w:tr>
       <w:tr>
         <w:trPr>
-          <w:trHeight w:val="1632"/>
+          <w:trHeight w:val="1658"/>
         </w:trPr>
         <w:tc>
           <w:tcPr>
             <w:cnfStyle w:val="001000000000" w:firstRow="0" w:lastRow="0" w:firstColumn="1" w:lastColumn="0" w:oddVBand="0" w:evenVBand="0" w:oddHBand="0" w:evenHBand="0" w:firstRowFirstColumn="0" w:firstRowLastColumn="0" w:lastRowFirstColumn="0" w:lastRowLastColumn="0"/>
-            <w:tcW w:w="1749" w:type="dxa"/>
+            <w:tcW w:w="2595" w:type="dxa"/>
             <w:noWrap/>
             <w:hideMark/>
           </w:tcPr>
           <w:p>
-            <w:pPr>
-              <w:jc w:val="center"/>
-              <w:rPr>
-                <w:b w:val="0"/>
-                <w:sz w:val="24"/>
-              </w:rPr>
-            </w:pPr>
-            <w:r>
-              <w:rPr>
-                <w:b w:val="0"/>
-                <w:sz w:val="24"/>
-              </w:rPr>
+            <w:r>
               <w:t>setupEscenary2</w:t>
             </w:r>
           </w:p>
         </w:tc>
         <w:tc>
           <w:tcPr>
-            <w:tcW w:w="1327" w:type="dxa"/>
+            <w:tcW w:w="1969" w:type="dxa"/>
             <w:noWrap/>
             <w:hideMark/>
           </w:tcPr>
           <w:p>
             <w:pPr>
-              <w:jc w:val="center"/>
               <w:cnfStyle w:val="000000000000" w:firstRow="0" w:lastRow="0" w:firstColumn="0" w:lastColumn="0" w:oddVBand="0" w:evenVBand="0" w:oddHBand="0" w:evenHBand="0" w:firstRowFirstColumn="0" w:firstRowLastColumn="0" w:lastRowFirstColumn="0" w:lastRowLastColumn="0"/>
-              <w:rPr>
-                <w:sz w:val="24"/>
-              </w:rPr>
             </w:pPr>
             <w:proofErr w:type="spellStart"/>
             <w:r>
-              <w:rPr>
-                <w:sz w:val="24"/>
-              </w:rPr>
-              <w:t>MagicSTest</w:t>
+              <w:t>PacManTest</w:t>
             </w:r>
             <w:proofErr w:type="spellEnd"/>
           </w:p>
         </w:tc>
         <w:tc>
           <w:tcPr>
-            <w:tcW w:w="2200" w:type="dxa"/>
+            <w:tcW w:w="5876" w:type="dxa"/>
             <w:noWrap/>
             <w:hideMark/>
           </w:tcPr>
           <w:p>
             <w:pPr>
-              <w:jc w:val="center"/>
               <w:cnfStyle w:val="000000000000" w:firstRow="0" w:lastRow="0" w:firstColumn="0" w:lastColumn="0" w:oddVBand="0" w:evenVBand="0" w:oddHBand="0" w:evenHBand="0" w:firstRowFirstColumn="0" w:firstRowLastColumn="0" w:lastRowFirstColumn="0" w:lastRowLastColumn="0"/>
-              <w:rPr>
-                <w:sz w:val="24"/>
-              </w:rPr>
             </w:pPr>
             <w:r>
               <w:rPr>
                 <w:noProof/>
-                <w:sz w:val="24"/>
               </w:rPr>
               <w:drawing>
-                <wp:anchor distT="0" distB="0" distL="114300" distR="114300" simplePos="0" relativeHeight="251659264" behindDoc="0" locked="0" layoutInCell="1" allowOverlap="1">
+                <wp:anchor distT="0" distB="0" distL="114300" distR="114300" simplePos="0" relativeHeight="251659264" behindDoc="0" locked="0" layoutInCell="1" allowOverlap="1" wp14:anchorId="59BAECC3" wp14:editId="7319CD41">
                   <wp:simplePos x="0" y="0"/>
                   <wp:positionH relativeFrom="column">
-                    <wp:posOffset>129540</wp:posOffset>
+                    <wp:posOffset>-5715</wp:posOffset>
                   </wp:positionH>
                   <wp:positionV relativeFrom="paragraph">
-                    <wp:posOffset>160020</wp:posOffset>
+                    <wp:posOffset>7620</wp:posOffset>
                   </wp:positionV>
-                  <wp:extent cx="1051560" cy="708660"/>
+                  <wp:extent cx="1339999" cy="743914"/>
                   <wp:effectExtent l="0" t="0" r="0" b="0"/>
                   <wp:wrapNone/>
-                  <wp:docPr id="1" name="Picture 1">
+                  <wp:docPr id="3" name="Picture 2">
                     <a:extLst xmlns:a="http://schemas.openxmlformats.org/drawingml/2006/main">
                       <a:ext uri="{FF2B5EF4-FFF2-40B4-BE49-F238E27FC236}">
-                        <a16:creationId xmlns:a16="http://schemas.microsoft.com/office/drawing/2014/main" id="{E96709FA-5CE4-488C-B860-E4B6C1B6EB79}"/>
+                        <a16:creationId xmlns:a16="http://schemas.microsoft.com/office/drawing/2014/main" id="{B2250AC2-21B4-466C-A4C1-F810A307892A}"/>
                       </a:ext>
                     </a:extLst>
                   </wp:docPr>
-                  <wp:cNvGraphicFramePr/>
+                  <wp:cNvGraphicFramePr>
+                    <a:graphicFrameLocks xmlns:a="http://schemas.openxmlformats.org/drawingml/2006/main" noChangeAspect="1"/>
+                  </wp:cNvGraphicFramePr>
                   <a:graphic xmlns:a="http://schemas.openxmlformats.org/drawingml/2006/main">
                     <a:graphicData uri="http://schemas.openxmlformats.org/drawingml/2006/picture">
                       <pic:pic xmlns:pic="http://schemas.openxmlformats.org/drawingml/2006/picture">
                         <pic:nvPicPr>
-                          <pic:cNvPr id="8" name="Picture 7">
+                          <pic:cNvPr id="3" name="Picture 2">
                             <a:extLst>
                               <a:ext uri="{FF2B5EF4-FFF2-40B4-BE49-F238E27FC236}">
-                                <a16:creationId xmlns:a16="http://schemas.microsoft.com/office/drawing/2014/main" id="{E96709FA-5CE4-488C-B860-E4B6C1B6EB79}"/>
+                                <a16:creationId xmlns:a16="http://schemas.microsoft.com/office/drawing/2014/main" id="{B2250AC2-21B4-466C-A4C1-F810A307892A}"/>
                               </a:ext>
                             </a:extLst>
                           </pic:cNvPr>
@@ -302,7 +228,7 @@
                         <pic:spPr>
                           <a:xfrm>
                             <a:off x="0" y="0"/>
-                            <a:ext cx="1050177" cy="705787"/>
+                            <a:ext cx="1339999" cy="743914"/>
                           </a:xfrm>
                           <a:prstGeom prst="rect">
                             <a:avLst/>
@@ -311,12 +237,68 @@
                       </pic:pic>
                     </a:graphicData>
                   </a:graphic>
-                  <wp14:sizeRelH relativeFrom="page">
-                    <wp14:pctWidth>0</wp14:pctWidth>
-                  </wp14:sizeRelH>
-                  <wp14:sizeRelV relativeFrom="page">
-                    <wp14:pctHeight>0</wp14:pctHeight>
-                  </wp14:sizeRelV>
+                </wp:anchor>
+              </w:drawing>
+            </w:r>
+            <w:r>
+              <w:rPr>
+                <w:noProof/>
+              </w:rPr>
+              <w:drawing>
+                <wp:anchor distT="0" distB="0" distL="114300" distR="114300" simplePos="0" relativeHeight="251660288" behindDoc="0" locked="0" layoutInCell="1" allowOverlap="1" wp14:anchorId="2D466DA5" wp14:editId="67A47AA1">
+                  <wp:simplePos x="0" y="0"/>
+                  <wp:positionH relativeFrom="column">
+                    <wp:posOffset>1322705</wp:posOffset>
+                  </wp:positionH>
+                  <wp:positionV relativeFrom="paragraph">
+                    <wp:posOffset>65405</wp:posOffset>
+                  </wp:positionV>
+                  <wp:extent cx="1843716" cy="528479"/>
+                  <wp:effectExtent l="0" t="0" r="4445" b="5080"/>
+                  <wp:wrapNone/>
+                  <wp:docPr id="4" name="Picture 3">
+                    <a:extLst xmlns:a="http://schemas.openxmlformats.org/drawingml/2006/main">
+                      <a:ext uri="{FF2B5EF4-FFF2-40B4-BE49-F238E27FC236}">
+                        <a16:creationId xmlns:a16="http://schemas.microsoft.com/office/drawing/2014/main" id="{432401D5-5757-4B4C-9AEC-F8E4D2C6B4D0}"/>
+                      </a:ext>
+                    </a:extLst>
+                  </wp:docPr>
+                  <wp:cNvGraphicFramePr>
+                    <a:graphicFrameLocks xmlns:a="http://schemas.openxmlformats.org/drawingml/2006/main" noChangeAspect="1"/>
+                  </wp:cNvGraphicFramePr>
+                  <a:graphic xmlns:a="http://schemas.openxmlformats.org/drawingml/2006/main">
+                    <a:graphicData uri="http://schemas.openxmlformats.org/drawingml/2006/picture">
+                      <pic:pic xmlns:pic="http://schemas.openxmlformats.org/drawingml/2006/picture">
+                        <pic:nvPicPr>
+                          <pic:cNvPr id="4" name="Picture 3">
+                            <a:extLst>
+                              <a:ext uri="{FF2B5EF4-FFF2-40B4-BE49-F238E27FC236}">
+                                <a16:creationId xmlns:a16="http://schemas.microsoft.com/office/drawing/2014/main" id="{432401D5-5757-4B4C-9AEC-F8E4D2C6B4D0}"/>
+                              </a:ext>
+                            </a:extLst>
+                          </pic:cNvPr>
+                          <pic:cNvPicPr>
+                            <a:picLocks noChangeAspect="1"/>
+                          </pic:cNvPicPr>
+                        </pic:nvPicPr>
+                        <pic:blipFill>
+                          <a:blip r:embed="rId5"/>
+                          <a:stretch>
+                            <a:fillRect/>
+                          </a:stretch>
+                        </pic:blipFill>
+                        <pic:spPr>
+                          <a:xfrm>
+                            <a:off x="0" y="0"/>
+                            <a:ext cx="1843716" cy="528479"/>
+                          </a:xfrm>
+                          <a:prstGeom prst="rect">
+                            <a:avLst/>
+                          </a:prstGeom>
+                        </pic:spPr>
+                      </pic:pic>
+                    </a:graphicData>
+                  </a:graphic>
                 </wp:anchor>
               </w:drawing>
             </w:r>
@@ -405,8 +387,8 @@
         <w:gridCol w:w="987"/>
         <w:gridCol w:w="987"/>
         <w:gridCol w:w="1535"/>
-        <w:gridCol w:w="3681"/>
-        <w:gridCol w:w="2150"/>
+        <w:gridCol w:w="3586"/>
+        <w:gridCol w:w="2245"/>
       </w:tblGrid>
       <w:tr>
         <w:trPr>
@@ -466,7 +448,45 @@
                 <w:sz w:val="20"/>
                 <w:szCs w:val="20"/>
               </w:rPr>
-              <w:t xml:space="preserve"> que el constructor de</w:t>
+              <w:t xml:space="preserve"> que el constructor </w:t>
+            </w:r>
+            <w:r>
+              <w:rPr>
+                <w:rFonts w:ascii="Arial" w:eastAsia="Times New Roman" w:hAnsi="Arial" w:cs="Arial"/>
+                <w:color w:val="000000"/>
+                <w:sz w:val="20"/>
+                <w:szCs w:val="20"/>
+              </w:rPr>
+              <w:t xml:space="preserve">y los </w:t>
+            </w:r>
+            <w:proofErr w:type="spellStart"/>
+            <w:r>
+              <w:rPr>
+                <w:rFonts w:ascii="Arial" w:eastAsia="Times New Roman" w:hAnsi="Arial" w:cs="Arial"/>
+                <w:color w:val="000000"/>
+                <w:sz w:val="20"/>
+                <w:szCs w:val="20"/>
+              </w:rPr>
+              <w:t>getters</w:t>
+            </w:r>
+            <w:proofErr w:type="spellEnd"/>
+            <w:r>
+              <w:rPr>
+                <w:rFonts w:ascii="Arial" w:eastAsia="Times New Roman" w:hAnsi="Arial" w:cs="Arial"/>
+                <w:color w:val="000000"/>
+                <w:sz w:val="20"/>
+                <w:szCs w:val="20"/>
+              </w:rPr>
+              <w:t xml:space="preserve"> </w:t>
+            </w:r>
+            <w:r>
+              <w:rPr>
+                <w:rFonts w:ascii="Arial" w:eastAsia="Times New Roman" w:hAnsi="Arial" w:cs="Arial"/>
+                <w:color w:val="000000"/>
+                <w:sz w:val="20"/>
+                <w:szCs w:val="20"/>
+              </w:rPr>
+              <w:t>de</w:t>
             </w:r>
             <w:r>
               <w:rPr>
@@ -504,7 +524,25 @@
                 <w:sz w:val="20"/>
                 <w:szCs w:val="20"/>
               </w:rPr>
-              <w:t>funcione correctamente</w:t>
+              <w:t>funcione</w:t>
+            </w:r>
+            <w:r>
+              <w:rPr>
+                <w:rFonts w:ascii="Arial" w:eastAsia="Times New Roman" w:hAnsi="Arial" w:cs="Arial"/>
+                <w:color w:val="000000"/>
+                <w:sz w:val="20"/>
+                <w:szCs w:val="20"/>
+              </w:rPr>
+              <w:t>n</w:t>
+            </w:r>
+            <w:r>
+              <w:rPr>
+                <w:rFonts w:ascii="Arial" w:eastAsia="Times New Roman" w:hAnsi="Arial" w:cs="Arial"/>
+                <w:color w:val="000000"/>
+                <w:sz w:val="20"/>
+                <w:szCs w:val="20"/>
+              </w:rPr>
+              <w:t xml:space="preserve"> correctamente</w:t>
             </w:r>
             <w:r>
               <w:rPr>
@@ -994,17 +1032,7 @@
                 <w:szCs w:val="20"/>
                 <w:lang w:val="en-US"/>
               </w:rPr>
-              <w:t xml:space="preserve"> =</w:t>
-            </w:r>
-            <w:r>
-              <w:rPr>
-                <w:rFonts w:ascii="Consolas" w:hAnsi="Consolas" w:cs="Consolas"/>
-                <w:color w:val="000000"/>
-                <w:sz w:val="20"/>
-                <w:szCs w:val="20"/>
-                <w:lang w:val="en-US"/>
-              </w:rPr>
-              <w:t xml:space="preserve"> </w:t>
+              <w:t xml:space="preserve"> = </w:t>
             </w:r>
             <w:proofErr w:type="spellStart"/>
             <w:r>
@@ -1199,6 +1227,32 @@
               </w:rPr>
               <w:t>correctamente.</w:t>
             </w:r>
+            <w:r>
+              <w:rPr>
+                <w:rFonts w:ascii="Times New Roman" w:eastAsia="Times New Roman" w:hAnsi="Times New Roman" w:cs="Times New Roman"/>
+                <w:sz w:val="24"/>
+                <w:szCs w:val="24"/>
+              </w:rPr>
+              <w:t xml:space="preserve"> Al usar el </w:t>
+            </w:r>
+            <w:proofErr w:type="spellStart"/>
+            <w:r>
+              <w:rPr>
+                <w:rFonts w:ascii="Times New Roman" w:eastAsia="Times New Roman" w:hAnsi="Times New Roman" w:cs="Times New Roman"/>
+                <w:sz w:val="24"/>
+                <w:szCs w:val="24"/>
+              </w:rPr>
+              <w:t>get</w:t>
+            </w:r>
+            <w:proofErr w:type="spellEnd"/>
+            <w:r>
+              <w:rPr>
+                <w:rFonts w:ascii="Times New Roman" w:eastAsia="Times New Roman" w:hAnsi="Times New Roman" w:cs="Times New Roman"/>
+                <w:sz w:val="24"/>
+                <w:szCs w:val="24"/>
+              </w:rPr>
+              <w:t xml:space="preserve"> de cada atributo, se devuelve el valor correcto.</w:t>
+            </w:r>
           </w:p>
           <w:p>
             <w:pPr>
@@ -1213,551 +1267,9 @@
         </w:tc>
       </w:tr>
     </w:tbl>
-    <w:p>
-      <w:pPr>
-        <w:jc w:val="center"/>
-      </w:pPr>
-    </w:p>
-    <w:tbl>
-      <w:tblPr>
-        <w:tblW w:w="0" w:type="auto"/>
-        <w:tblCellMar>
-          <w:top w:w="15" w:type="dxa"/>
-          <w:left w:w="15" w:type="dxa"/>
-          <w:bottom w:w="15" w:type="dxa"/>
-          <w:right w:w="15" w:type="dxa"/>
-        </w:tblCellMar>
-        <w:tblLook w:val="04A0" w:firstRow="1" w:lastRow="0" w:firstColumn="1" w:lastColumn="0" w:noHBand="0" w:noVBand="1"/>
-      </w:tblPr>
-      <w:tblGrid>
-        <w:gridCol w:w="947"/>
-        <w:gridCol w:w="1240"/>
-        <w:gridCol w:w="1535"/>
-        <w:gridCol w:w="1328"/>
-        <w:gridCol w:w="4290"/>
-      </w:tblGrid>
-      <w:tr>
-        <w:trPr>
-          <w:trHeight w:val="400"/>
-        </w:trPr>
-        <w:tc>
-          <w:tcPr>
-            <w:tcW w:w="0" w:type="auto"/>
-            <w:gridSpan w:val="5"/>
-            <w:tcBorders>
-              <w:top w:val="single" w:sz="8" w:space="0" w:color="000000"/>
-              <w:left w:val="single" w:sz="8" w:space="0" w:color="000000"/>
-              <w:bottom w:val="single" w:sz="8" w:space="0" w:color="000000"/>
-              <w:right w:val="single" w:sz="8" w:space="0" w:color="000000"/>
-            </w:tcBorders>
-            <w:tcMar>
-              <w:top w:w="100" w:type="dxa"/>
-              <w:left w:w="100" w:type="dxa"/>
-              <w:bottom w:w="100" w:type="dxa"/>
-              <w:right w:w="100" w:type="dxa"/>
-            </w:tcMar>
-            <w:hideMark/>
-          </w:tcPr>
-          <w:p>
-            <w:pPr>
-              <w:spacing w:after="0" w:line="240" w:lineRule="auto"/>
-              <w:rPr>
-                <w:rFonts w:ascii="Times New Roman" w:eastAsia="Times New Roman" w:hAnsi="Times New Roman" w:cs="Times New Roman"/>
-                <w:sz w:val="24"/>
-                <w:szCs w:val="24"/>
-              </w:rPr>
-            </w:pPr>
-            <w:r>
-              <w:rPr>
-                <w:rFonts w:ascii="Arial" w:eastAsia="Times New Roman" w:hAnsi="Arial" w:cs="Arial"/>
-                <w:b/>
-                <w:bCs/>
-                <w:color w:val="000000"/>
-                <w:sz w:val="20"/>
-                <w:szCs w:val="20"/>
-              </w:rPr>
-              <w:t>Objetivo de la Prueba:</w:t>
-            </w:r>
-            <w:r>
-              <w:rPr>
-                <w:rFonts w:ascii="Arial" w:eastAsia="Times New Roman" w:hAnsi="Arial" w:cs="Arial"/>
-                <w:color w:val="000000"/>
-                <w:sz w:val="20"/>
-                <w:szCs w:val="20"/>
-              </w:rPr>
-              <w:t xml:space="preserve"> Comprobar</w:t>
-            </w:r>
-            <w:r>
-              <w:rPr>
-                <w:rFonts w:ascii="Arial" w:eastAsia="Times New Roman" w:hAnsi="Arial" w:cs="Arial"/>
-                <w:color w:val="000000"/>
-                <w:sz w:val="20"/>
-                <w:szCs w:val="20"/>
-              </w:rPr>
-              <w:t xml:space="preserve"> que el método </w:t>
-            </w:r>
-            <w:proofErr w:type="spellStart"/>
-            <w:r>
-              <w:rPr>
-                <w:rFonts w:ascii="Arial" w:eastAsia="Times New Roman" w:hAnsi="Arial" w:cs="Arial"/>
-                <w:color w:val="000000"/>
-                <w:sz w:val="20"/>
-                <w:szCs w:val="20"/>
-              </w:rPr>
-              <w:t>Get</w:t>
-            </w:r>
-            <w:proofErr w:type="spellEnd"/>
-            <w:r>
-              <w:rPr>
-                <w:rFonts w:ascii="Arial" w:eastAsia="Times New Roman" w:hAnsi="Arial" w:cs="Arial"/>
-                <w:color w:val="000000"/>
-                <w:sz w:val="20"/>
-                <w:szCs w:val="20"/>
-              </w:rPr>
-              <w:t xml:space="preserve"> funcione correctamente</w:t>
-            </w:r>
-            <w:r>
-              <w:rPr>
-                <w:rFonts w:ascii="Arial" w:eastAsia="Times New Roman" w:hAnsi="Arial" w:cs="Arial"/>
-                <w:color w:val="000000"/>
-                <w:sz w:val="20"/>
-                <w:szCs w:val="20"/>
-              </w:rPr>
-              <w:t>.</w:t>
-            </w:r>
-          </w:p>
-        </w:tc>
-      </w:tr>
-      <w:tr>
-        <w:tc>
-          <w:tcPr>
-            <w:tcW w:w="0" w:type="auto"/>
-            <w:tcBorders>
-              <w:top w:val="single" w:sz="8" w:space="0" w:color="000000"/>
-              <w:left w:val="single" w:sz="8" w:space="0" w:color="000000"/>
-              <w:bottom w:val="single" w:sz="8" w:space="0" w:color="000000"/>
-              <w:right w:val="single" w:sz="8" w:space="0" w:color="000000"/>
-            </w:tcBorders>
-            <w:shd w:val="clear" w:color="auto" w:fill="EFEFEF"/>
-            <w:tcMar>
-              <w:top w:w="100" w:type="dxa"/>
-              <w:left w:w="100" w:type="dxa"/>
-              <w:bottom w:w="100" w:type="dxa"/>
-              <w:right w:w="100" w:type="dxa"/>
-            </w:tcMar>
-            <w:hideMark/>
-          </w:tcPr>
-          <w:p>
-            <w:pPr>
-              <w:spacing w:after="0" w:line="240" w:lineRule="auto"/>
-              <w:rPr>
-                <w:rFonts w:ascii="Times New Roman" w:eastAsia="Times New Roman" w:hAnsi="Times New Roman" w:cs="Times New Roman"/>
-                <w:sz w:val="24"/>
-                <w:szCs w:val="24"/>
-              </w:rPr>
-            </w:pPr>
-            <w:r>
-              <w:rPr>
-                <w:rFonts w:ascii="Arial" w:eastAsia="Times New Roman" w:hAnsi="Arial" w:cs="Arial"/>
-                <w:b/>
-                <w:bCs/>
-                <w:color w:val="000000"/>
-                <w:sz w:val="20"/>
-                <w:szCs w:val="20"/>
-              </w:rPr>
-              <w:t>Clase</w:t>
-            </w:r>
-          </w:p>
-        </w:tc>
-        <w:tc>
-          <w:tcPr>
-            <w:tcW w:w="0" w:type="auto"/>
-            <w:tcBorders>
-              <w:top w:val="single" w:sz="8" w:space="0" w:color="000000"/>
-              <w:left w:val="single" w:sz="8" w:space="0" w:color="000000"/>
-              <w:bottom w:val="single" w:sz="8" w:space="0" w:color="000000"/>
-              <w:right w:val="single" w:sz="8" w:space="0" w:color="000000"/>
-            </w:tcBorders>
-            <w:shd w:val="clear" w:color="auto" w:fill="EFEFEF"/>
-            <w:tcMar>
-              <w:top w:w="100" w:type="dxa"/>
-              <w:left w:w="100" w:type="dxa"/>
-              <w:bottom w:w="100" w:type="dxa"/>
-              <w:right w:w="100" w:type="dxa"/>
-            </w:tcMar>
-            <w:hideMark/>
-          </w:tcPr>
-          <w:p>
-            <w:pPr>
-              <w:spacing w:after="0" w:line="240" w:lineRule="auto"/>
-              <w:rPr>
-                <w:rFonts w:ascii="Times New Roman" w:eastAsia="Times New Roman" w:hAnsi="Times New Roman" w:cs="Times New Roman"/>
-                <w:sz w:val="24"/>
-                <w:szCs w:val="24"/>
-              </w:rPr>
-            </w:pPr>
-            <w:r>
-              <w:rPr>
-                <w:rFonts w:ascii="Arial" w:eastAsia="Times New Roman" w:hAnsi="Arial" w:cs="Arial"/>
-                <w:b/>
-                <w:bCs/>
-                <w:color w:val="000000"/>
-                <w:sz w:val="20"/>
-                <w:szCs w:val="20"/>
-              </w:rPr>
-              <w:t>Método</w:t>
-            </w:r>
-          </w:p>
-        </w:tc>
-        <w:tc>
-          <w:tcPr>
-            <w:tcW w:w="0" w:type="auto"/>
-            <w:tcBorders>
-              <w:top w:val="single" w:sz="8" w:space="0" w:color="000000"/>
-              <w:left w:val="single" w:sz="8" w:space="0" w:color="000000"/>
-              <w:bottom w:val="single" w:sz="8" w:space="0" w:color="000000"/>
-              <w:right w:val="single" w:sz="8" w:space="0" w:color="000000"/>
-            </w:tcBorders>
-            <w:shd w:val="clear" w:color="auto" w:fill="EFEFEF"/>
-            <w:tcMar>
-              <w:top w:w="100" w:type="dxa"/>
-              <w:left w:w="100" w:type="dxa"/>
-              <w:bottom w:w="100" w:type="dxa"/>
-              <w:right w:w="100" w:type="dxa"/>
-            </w:tcMar>
-            <w:hideMark/>
-          </w:tcPr>
-          <w:p>
-            <w:pPr>
-              <w:spacing w:after="0" w:line="240" w:lineRule="auto"/>
-              <w:rPr>
-                <w:rFonts w:ascii="Times New Roman" w:eastAsia="Times New Roman" w:hAnsi="Times New Roman" w:cs="Times New Roman"/>
-                <w:sz w:val="24"/>
-                <w:szCs w:val="24"/>
-              </w:rPr>
-            </w:pPr>
-            <w:r>
-              <w:rPr>
-                <w:rFonts w:ascii="Arial" w:eastAsia="Times New Roman" w:hAnsi="Arial" w:cs="Arial"/>
-                <w:b/>
-                <w:bCs/>
-                <w:color w:val="000000"/>
-                <w:sz w:val="20"/>
-                <w:szCs w:val="20"/>
-              </w:rPr>
-              <w:t>Escenario</w:t>
-            </w:r>
-          </w:p>
-        </w:tc>
-        <w:tc>
-          <w:tcPr>
-            <w:tcW w:w="0" w:type="auto"/>
-            <w:tcBorders>
-              <w:top w:val="single" w:sz="8" w:space="0" w:color="000000"/>
-              <w:left w:val="single" w:sz="8" w:space="0" w:color="000000"/>
-              <w:bottom w:val="single" w:sz="8" w:space="0" w:color="000000"/>
-              <w:right w:val="single" w:sz="8" w:space="0" w:color="000000"/>
-            </w:tcBorders>
-            <w:shd w:val="clear" w:color="auto" w:fill="EFEFEF"/>
-            <w:tcMar>
-              <w:top w:w="100" w:type="dxa"/>
-              <w:left w:w="100" w:type="dxa"/>
-              <w:bottom w:w="100" w:type="dxa"/>
-              <w:right w:w="100" w:type="dxa"/>
-            </w:tcMar>
-            <w:hideMark/>
-          </w:tcPr>
-          <w:p>
-            <w:pPr>
-              <w:spacing w:after="0" w:line="240" w:lineRule="auto"/>
-              <w:rPr>
-                <w:rFonts w:ascii="Times New Roman" w:eastAsia="Times New Roman" w:hAnsi="Times New Roman" w:cs="Times New Roman"/>
-                <w:sz w:val="24"/>
-                <w:szCs w:val="24"/>
-              </w:rPr>
-            </w:pPr>
-            <w:r>
-              <w:rPr>
-                <w:rFonts w:ascii="Arial" w:eastAsia="Times New Roman" w:hAnsi="Arial" w:cs="Arial"/>
-                <w:b/>
-                <w:bCs/>
-                <w:color w:val="000000"/>
-                <w:sz w:val="20"/>
-                <w:szCs w:val="20"/>
-              </w:rPr>
-              <w:t>Valores de Entrada</w:t>
-            </w:r>
-          </w:p>
-        </w:tc>
-        <w:tc>
-          <w:tcPr>
-            <w:tcW w:w="0" w:type="auto"/>
-            <w:tcBorders>
-              <w:top w:val="single" w:sz="8" w:space="0" w:color="000000"/>
-              <w:left w:val="single" w:sz="8" w:space="0" w:color="000000"/>
-              <w:bottom w:val="single" w:sz="8" w:space="0" w:color="000000"/>
-              <w:right w:val="single" w:sz="8" w:space="0" w:color="000000"/>
-            </w:tcBorders>
-            <w:shd w:val="clear" w:color="auto" w:fill="EFEFEF"/>
-            <w:tcMar>
-              <w:top w:w="100" w:type="dxa"/>
-              <w:left w:w="100" w:type="dxa"/>
-              <w:bottom w:w="100" w:type="dxa"/>
-              <w:right w:w="100" w:type="dxa"/>
-            </w:tcMar>
-            <w:hideMark/>
-          </w:tcPr>
-          <w:p>
-            <w:pPr>
-              <w:spacing w:after="0" w:line="240" w:lineRule="auto"/>
-              <w:rPr>
-                <w:rFonts w:ascii="Times New Roman" w:eastAsia="Times New Roman" w:hAnsi="Times New Roman" w:cs="Times New Roman"/>
-                <w:sz w:val="24"/>
-                <w:szCs w:val="24"/>
-              </w:rPr>
-            </w:pPr>
-            <w:r>
-              <w:rPr>
-                <w:rFonts w:ascii="Arial" w:eastAsia="Times New Roman" w:hAnsi="Arial" w:cs="Arial"/>
-                <w:b/>
-                <w:bCs/>
-                <w:color w:val="000000"/>
-                <w:sz w:val="20"/>
-                <w:szCs w:val="20"/>
-              </w:rPr>
-              <w:t>Resultado</w:t>
-            </w:r>
-          </w:p>
-        </w:tc>
-      </w:tr>
-      <w:tr>
-        <w:tc>
-          <w:tcPr>
-            <w:tcW w:w="0" w:type="auto"/>
-            <w:tcBorders>
-              <w:top w:val="single" w:sz="8" w:space="0" w:color="000000"/>
-              <w:left w:val="single" w:sz="8" w:space="0" w:color="000000"/>
-              <w:bottom w:val="single" w:sz="8" w:space="0" w:color="000000"/>
-              <w:right w:val="single" w:sz="8" w:space="0" w:color="000000"/>
-            </w:tcBorders>
-            <w:tcMar>
-              <w:top w:w="100" w:type="dxa"/>
-              <w:left w:w="100" w:type="dxa"/>
-              <w:bottom w:w="100" w:type="dxa"/>
-              <w:right w:w="100" w:type="dxa"/>
-            </w:tcMar>
-            <w:hideMark/>
-          </w:tcPr>
-          <w:p>
-            <w:pPr>
-              <w:spacing w:after="0" w:line="240" w:lineRule="auto"/>
-              <w:rPr>
-                <w:rFonts w:ascii="Times New Roman" w:eastAsia="Times New Roman" w:hAnsi="Times New Roman" w:cs="Times New Roman"/>
-                <w:sz w:val="24"/>
-                <w:szCs w:val="24"/>
-              </w:rPr>
-            </w:pPr>
-            <w:proofErr w:type="spellStart"/>
-            <w:r>
-              <w:rPr>
-                <w:rFonts w:ascii="Times New Roman" w:eastAsia="Times New Roman" w:hAnsi="Times New Roman" w:cs="Times New Roman"/>
-                <w:sz w:val="24"/>
-                <w:szCs w:val="24"/>
-              </w:rPr>
-              <w:t>MagicS</w:t>
-            </w:r>
-            <w:proofErr w:type="spellEnd"/>
-          </w:p>
-        </w:tc>
-        <w:tc>
-          <w:tcPr>
-            <w:tcW w:w="0" w:type="auto"/>
-            <w:tcBorders>
-              <w:top w:val="single" w:sz="8" w:space="0" w:color="000000"/>
-              <w:left w:val="single" w:sz="8" w:space="0" w:color="000000"/>
-              <w:bottom w:val="single" w:sz="8" w:space="0" w:color="000000"/>
-              <w:right w:val="single" w:sz="8" w:space="0" w:color="000000"/>
-            </w:tcBorders>
-            <w:tcMar>
-              <w:top w:w="100" w:type="dxa"/>
-              <w:left w:w="100" w:type="dxa"/>
-              <w:bottom w:w="100" w:type="dxa"/>
-              <w:right w:w="100" w:type="dxa"/>
-            </w:tcMar>
-            <w:hideMark/>
-          </w:tcPr>
-          <w:p>
-            <w:pPr>
-              <w:spacing w:after="0" w:line="240" w:lineRule="auto"/>
-              <w:rPr>
-                <w:rFonts w:ascii="Times New Roman" w:eastAsia="Times New Roman" w:hAnsi="Times New Roman" w:cs="Times New Roman"/>
-                <w:sz w:val="24"/>
-                <w:szCs w:val="24"/>
-              </w:rPr>
-            </w:pPr>
-            <w:proofErr w:type="spellStart"/>
-            <w:r>
-              <w:rPr>
-                <w:rFonts w:ascii="Times New Roman" w:eastAsia="Times New Roman" w:hAnsi="Times New Roman" w:cs="Times New Roman"/>
-                <w:sz w:val="24"/>
-                <w:szCs w:val="24"/>
-              </w:rPr>
-              <w:t>getMagicS</w:t>
-            </w:r>
-            <w:proofErr w:type="spellEnd"/>
-          </w:p>
-        </w:tc>
-        <w:tc>
-          <w:tcPr>
-            <w:tcW w:w="0" w:type="auto"/>
-            <w:tcBorders>
-              <w:top w:val="single" w:sz="8" w:space="0" w:color="000000"/>
-              <w:left w:val="single" w:sz="8" w:space="0" w:color="000000"/>
-              <w:bottom w:val="single" w:sz="8" w:space="0" w:color="000000"/>
-              <w:right w:val="single" w:sz="8" w:space="0" w:color="000000"/>
-            </w:tcBorders>
-            <w:tcMar>
-              <w:top w:w="100" w:type="dxa"/>
-              <w:left w:w="100" w:type="dxa"/>
-              <w:bottom w:w="100" w:type="dxa"/>
-              <w:right w:w="100" w:type="dxa"/>
-            </w:tcMar>
-            <w:hideMark/>
-          </w:tcPr>
-          <w:p>
-            <w:pPr>
-              <w:spacing w:after="0" w:line="240" w:lineRule="auto"/>
-              <w:rPr>
-                <w:rFonts w:ascii="Times New Roman" w:eastAsia="Times New Roman" w:hAnsi="Times New Roman" w:cs="Times New Roman"/>
-                <w:sz w:val="24"/>
-                <w:szCs w:val="24"/>
-              </w:rPr>
-            </w:pPr>
-            <w:r>
-              <w:rPr>
-                <w:rFonts w:ascii="Arial" w:eastAsia="Times New Roman" w:hAnsi="Arial" w:cs="Arial"/>
-                <w:color w:val="000000"/>
-                <w:sz w:val="20"/>
-                <w:szCs w:val="20"/>
-              </w:rPr>
-              <w:t>setupScenary</w:t>
-            </w:r>
-            <w:r>
-              <w:rPr>
-                <w:rFonts w:ascii="Arial" w:eastAsia="Times New Roman" w:hAnsi="Arial" w:cs="Arial"/>
-                <w:color w:val="000000"/>
-                <w:sz w:val="20"/>
-                <w:szCs w:val="20"/>
-              </w:rPr>
-              <w:t>2</w:t>
-            </w:r>
-          </w:p>
-        </w:tc>
-        <w:tc>
-          <w:tcPr>
-            <w:tcW w:w="0" w:type="auto"/>
-            <w:tcBorders>
-              <w:top w:val="single" w:sz="8" w:space="0" w:color="000000"/>
-              <w:left w:val="single" w:sz="8" w:space="0" w:color="000000"/>
-              <w:bottom w:val="single" w:sz="8" w:space="0" w:color="000000"/>
-              <w:right w:val="single" w:sz="8" w:space="0" w:color="000000"/>
-            </w:tcBorders>
-            <w:tcMar>
-              <w:top w:w="100" w:type="dxa"/>
-              <w:left w:w="100" w:type="dxa"/>
-              <w:bottom w:w="100" w:type="dxa"/>
-              <w:right w:w="100" w:type="dxa"/>
-            </w:tcMar>
-            <w:hideMark/>
-          </w:tcPr>
-          <w:p>
-            <w:pPr>
-              <w:spacing w:after="0" w:line="240" w:lineRule="auto"/>
-              <w:rPr>
-                <w:rFonts w:ascii="Times New Roman" w:eastAsia="Times New Roman" w:hAnsi="Times New Roman" w:cs="Times New Roman"/>
-                <w:sz w:val="24"/>
-                <w:szCs w:val="24"/>
-              </w:rPr>
-            </w:pPr>
-          </w:p>
-        </w:tc>
-        <w:tc>
-          <w:tcPr>
-            <w:tcW w:w="0" w:type="auto"/>
-            <w:tcBorders>
-              <w:top w:val="single" w:sz="8" w:space="0" w:color="000000"/>
-              <w:left w:val="single" w:sz="8" w:space="0" w:color="000000"/>
-              <w:bottom w:val="single" w:sz="8" w:space="0" w:color="000000"/>
-              <w:right w:val="single" w:sz="8" w:space="0" w:color="000000"/>
-            </w:tcBorders>
-            <w:tcMar>
-              <w:top w:w="100" w:type="dxa"/>
-              <w:left w:w="100" w:type="dxa"/>
-              <w:bottom w:w="100" w:type="dxa"/>
-              <w:right w:w="100" w:type="dxa"/>
-            </w:tcMar>
-            <w:hideMark/>
-          </w:tcPr>
-          <w:p>
-            <w:pPr>
-              <w:spacing w:after="0" w:line="240" w:lineRule="auto"/>
-              <w:rPr>
-                <w:rFonts w:ascii="Times New Roman" w:eastAsia="Times New Roman" w:hAnsi="Times New Roman" w:cs="Times New Roman"/>
-                <w:sz w:val="24"/>
-                <w:szCs w:val="24"/>
-              </w:rPr>
-            </w:pPr>
-            <w:r>
-              <w:rPr>
-                <w:rFonts w:ascii="Times New Roman" w:eastAsia="Times New Roman" w:hAnsi="Times New Roman" w:cs="Times New Roman"/>
-                <w:sz w:val="24"/>
-                <w:szCs w:val="24"/>
-              </w:rPr>
-              <w:t xml:space="preserve">El objeto que retorna el método es el correspondiente. El </w:t>
-            </w:r>
-            <w:r>
-              <w:rPr>
-                <w:rFonts w:ascii="Times New Roman" w:eastAsia="Times New Roman" w:hAnsi="Times New Roman" w:cs="Times New Roman"/>
-                <w:sz w:val="24"/>
-                <w:szCs w:val="24"/>
-              </w:rPr>
-              <w:t xml:space="preserve">objeto </w:t>
-            </w:r>
-            <w:r>
-              <w:rPr>
-                <w:rFonts w:ascii="Times New Roman" w:eastAsia="Times New Roman" w:hAnsi="Times New Roman" w:cs="Times New Roman"/>
-                <w:sz w:val="24"/>
-                <w:szCs w:val="24"/>
-              </w:rPr>
-              <w:t xml:space="preserve">retornado </w:t>
-            </w:r>
-            <w:r>
-              <w:rPr>
-                <w:rFonts w:ascii="Times New Roman" w:eastAsia="Times New Roman" w:hAnsi="Times New Roman" w:cs="Times New Roman"/>
-                <w:sz w:val="24"/>
-                <w:szCs w:val="24"/>
-              </w:rPr>
-              <w:t>es el esperado.</w:t>
-            </w:r>
-          </w:p>
-          <w:p>
-            <w:pPr>
-              <w:spacing w:after="0" w:line="240" w:lineRule="auto"/>
-              <w:rPr>
-                <w:rFonts w:ascii="Times New Roman" w:eastAsia="Times New Roman" w:hAnsi="Times New Roman" w:cs="Times New Roman"/>
-                <w:sz w:val="24"/>
-                <w:szCs w:val="24"/>
-              </w:rPr>
-            </w:pPr>
-          </w:p>
-        </w:tc>
-      </w:tr>
-    </w:tbl>
-    <w:p>
-      <w:pPr>
-        <w:jc w:val="center"/>
-      </w:pPr>
-    </w:p>
+    <w:p/>
+    <w:p/>
+    <w:p/>
     <w:p>
       <w:pPr>
         <w:jc w:val="center"/>
@@ -1831,6 +1343,7 @@
                 <w:sz w:val="20"/>
                 <w:szCs w:val="20"/>
               </w:rPr>
+              <w:lastRenderedPageBreak/>
               <w:t>Objetivo de la Prueba:</w:t>
             </w:r>
             <w:r>
@@ -2356,8 +1869,6 @@
       <w:pPr>
         <w:jc w:val="center"/>
       </w:pPr>
-      <w:bookmarkStart w:id="0" w:name="_GoBack"/>
-      <w:bookmarkEnd w:id="0"/>
     </w:p>
     <w:sectPr>
       <w:pgSz w:w="12240" w:h="15840"/>

</xml_diff>